<commit_message>
Update Word template to 2024
</commit_message>
<xml_diff>
--- a/ESSCI_2024_Spring_Technical_Meeting_Word_Paper_Template.docx
+++ b/ESSCI_2024_Spring_Technical_Meeting_Word_Paper_Template.docx
@@ -1,6 +1,6 @@
 
 <file path=word/document.xml><?xml version="1.0" encoding="utf-8"?>
-<w:document xmlns:wpc="http://schemas.microsoft.com/office/word/2010/wordprocessingCanvas" xmlns:cx="http://schemas.microsoft.com/office/drawing/2014/chartex" xmlns:cx1="http://schemas.microsoft.com/office/drawing/2015/9/8/chartex" xmlns:cx2="http://schemas.microsoft.com/office/drawing/2015/10/21/chartex" xmlns:cx3="http://schemas.microsoft.com/office/drawing/2016/5/9/chartex" xmlns:cx4="http://schemas.microsoft.com/office/drawing/2016/5/10/chartex" xmlns:cx5="http://schemas.microsoft.com/office/drawing/2016/5/11/chartex" xmlns:cx6="http://schemas.microsoft.com/office/drawing/2016/5/12/chartex" xmlns:cx7="http://schemas.microsoft.com/office/drawing/2016/5/13/chartex" xmlns:cx8="http://schemas.microsoft.com/office/drawing/2016/5/14/chartex" xmlns:mc="http://schemas.openxmlformats.org/markup-compatibility/2006" xmlns:aink="http://schemas.microsoft.com/office/drawing/2016/ink" xmlns:am3d="http://schemas.microsoft.com/office/drawing/2017/model3d" xmlns:o="urn:schemas-microsoft-com:office:office" xmlns:r="http://schemas.openxmlformats.org/officeDocument/2006/relationships" xmlns:m="http://schemas.openxmlformats.org/officeDocument/2006/math" xmlns:v="urn:schemas-microsoft-com:vml" xmlns:wp14="http://schemas.microsoft.com/office/word/2010/wordprocessingDrawing" xmlns:wp="http://schemas.openxmlformats.org/drawingml/2006/wordprocessingDrawing" xmlns:w10="urn:schemas-microsoft-com:office:word" xmlns:w="http://schemas.openxmlformats.org/wordprocessingml/2006/main" xmlns:w14="http://schemas.microsoft.com/office/word/2010/wordml" xmlns:w15="http://schemas.microsoft.com/office/word/2012/wordml" xmlns:w16cid="http://schemas.microsoft.com/office/word/2016/wordml/cid" xmlns:w16se="http://schemas.microsoft.com/office/word/2015/wordml/symex" xmlns:wpg="http://schemas.microsoft.com/office/word/2010/wordprocessingGroup" xmlns:wpi="http://schemas.microsoft.com/office/word/2010/wordprocessingInk" xmlns:wne="http://schemas.microsoft.com/office/word/2006/wordml" xmlns:wps="http://schemas.microsoft.com/office/word/2010/wordprocessingShape" mc:Ignorable="w14 w15 w16se w16cid wp14">
+<w:document xmlns:wpc="http://schemas.microsoft.com/office/word/2010/wordprocessingCanvas" xmlns:cx="http://schemas.microsoft.com/office/drawing/2014/chartex" xmlns:cx1="http://schemas.microsoft.com/office/drawing/2015/9/8/chartex" xmlns:cx2="http://schemas.microsoft.com/office/drawing/2015/10/21/chartex" xmlns:cx3="http://schemas.microsoft.com/office/drawing/2016/5/9/chartex" xmlns:cx4="http://schemas.microsoft.com/office/drawing/2016/5/10/chartex" xmlns:cx5="http://schemas.microsoft.com/office/drawing/2016/5/11/chartex" xmlns:cx6="http://schemas.microsoft.com/office/drawing/2016/5/12/chartex" xmlns:cx7="http://schemas.microsoft.com/office/drawing/2016/5/13/chartex" xmlns:cx8="http://schemas.microsoft.com/office/drawing/2016/5/14/chartex" xmlns:mc="http://schemas.openxmlformats.org/markup-compatibility/2006" xmlns:aink="http://schemas.microsoft.com/office/drawing/2016/ink" xmlns:am3d="http://schemas.microsoft.com/office/drawing/2017/model3d" xmlns:o="urn:schemas-microsoft-com:office:office" xmlns:oel="http://schemas.microsoft.com/office/2019/extlst" xmlns:r="http://schemas.openxmlformats.org/officeDocument/2006/relationships" xmlns:m="http://schemas.openxmlformats.org/officeDocument/2006/math" xmlns:v="urn:schemas-microsoft-com:vml" xmlns:wp14="http://schemas.microsoft.com/office/word/2010/wordprocessingDrawing" xmlns:wp="http://schemas.openxmlformats.org/drawingml/2006/wordprocessingDrawing" xmlns:w10="urn:schemas-microsoft-com:office:word" xmlns:w="http://schemas.openxmlformats.org/wordprocessingml/2006/main" xmlns:w14="http://schemas.microsoft.com/office/word/2010/wordml" xmlns:w15="http://schemas.microsoft.com/office/word/2012/wordml" xmlns:w16cex="http://schemas.microsoft.com/office/word/2018/wordml/cex" xmlns:w16cid="http://schemas.microsoft.com/office/word/2016/wordml/cid" xmlns:w16="http://schemas.microsoft.com/office/word/2018/wordml" xmlns:w16sdtdh="http://schemas.microsoft.com/office/word/2020/wordml/sdtdatahash" xmlns:w16se="http://schemas.microsoft.com/office/word/2015/wordml/symex" xmlns:wpg="http://schemas.microsoft.com/office/word/2010/wordprocessingGroup" xmlns:wpi="http://schemas.microsoft.com/office/word/2010/wordprocessingInk" xmlns:wne="http://schemas.microsoft.com/office/word/2006/wordml" xmlns:wps="http://schemas.microsoft.com/office/word/2010/wordprocessingShape" mc:Ignorable="w14 w15 w16se w16cid w16 w16cex w16sdtdh wp14">
   <w:body>
     <w:p>
       <w:pPr>
@@ -38,16 +38,22 @@
         <w:t xml:space="preserve"> </w:t>
       </w:r>
       <w:r>
-        <w:t>8</w:t>
+        <w:t>10</w:t>
       </w:r>
       <w:r>
         <w:t>-</w:t>
       </w:r>
       <w:r>
-        <w:t>11</w:t>
-      </w:r>
-      <w:r>
-        <w:t>, 2018</w:t>
+        <w:t>1</w:t>
+      </w:r>
+      <w:r>
+        <w:t>3</w:t>
+      </w:r>
+      <w:r>
+        <w:t>, 20</w:t>
+      </w:r>
+      <w:r>
+        <w:t>24</w:t>
       </w:r>
     </w:p>
     <w:p>
@@ -55,13 +61,13 @@
         <w:pStyle w:val="Headings"/>
       </w:pPr>
       <w:r>
-        <w:t>Col</w:t>
-      </w:r>
-      <w:r>
-        <w:t>um</w:t>
-      </w:r>
-      <w:r>
-        <w:t>bia, South Carolina</w:t>
+        <w:t>Athens</w:t>
+      </w:r>
+      <w:r>
+        <w:t xml:space="preserve">, </w:t>
+      </w:r>
+      <w:r>
+        <w:t>Georgia</w:t>
       </w:r>
     </w:p>
     <w:p>
@@ -965,10 +971,7 @@
       </w:r>
       <w:proofErr w:type="spellEnd"/>
       <w:r>
-        <w:t>, Kelvin</w:t>
-      </w:r>
-      <w:r>
-        <w:t xml:space="preserve"> </w:t>
+        <w:t xml:space="preserve">, Kelvin </w:t>
       </w:r>
     </w:p>
     <w:tbl>
@@ -3226,12 +3229,7 @@
         <w:t>1998) 2619</w:t>
       </w:r>
       <w:r>
-        <w:t>-</w:t>
-      </w:r>
-      <w:bookmarkStart w:id="0" w:name="_GoBack"/>
-      <w:bookmarkEnd w:id="0"/>
-      <w:r>
-        <w:t>2626.</w:t>
+        <w:t>-2626.</w:t>
       </w:r>
     </w:p>
     <w:p>
@@ -3578,7 +3576,7 @@
 </file>
 
 <file path=word/endnotes.xml><?xml version="1.0" encoding="utf-8"?>
-<w:endnotes xmlns:wpc="http://schemas.microsoft.com/office/word/2010/wordprocessingCanvas" xmlns:cx="http://schemas.microsoft.com/office/drawing/2014/chartex" xmlns:cx1="http://schemas.microsoft.com/office/drawing/2015/9/8/chartex" xmlns:cx2="http://schemas.microsoft.com/office/drawing/2015/10/21/chartex" xmlns:cx3="http://schemas.microsoft.com/office/drawing/2016/5/9/chartex" xmlns:cx4="http://schemas.microsoft.com/office/drawing/2016/5/10/chartex" xmlns:cx5="http://schemas.microsoft.com/office/drawing/2016/5/11/chartex" xmlns:cx6="http://schemas.microsoft.com/office/drawing/2016/5/12/chartex" xmlns:cx7="http://schemas.microsoft.com/office/drawing/2016/5/13/chartex" xmlns:cx8="http://schemas.microsoft.com/office/drawing/2016/5/14/chartex" xmlns:mc="http://schemas.openxmlformats.org/markup-compatibility/2006" xmlns:aink="http://schemas.microsoft.com/office/drawing/2016/ink" xmlns:am3d="http://schemas.microsoft.com/office/drawing/2017/model3d" xmlns:o="urn:schemas-microsoft-com:office:office" xmlns:r="http://schemas.openxmlformats.org/officeDocument/2006/relationships" xmlns:m="http://schemas.openxmlformats.org/officeDocument/2006/math" xmlns:v="urn:schemas-microsoft-com:vml" xmlns:wp14="http://schemas.microsoft.com/office/word/2010/wordprocessingDrawing" xmlns:wp="http://schemas.openxmlformats.org/drawingml/2006/wordprocessingDrawing" xmlns:w10="urn:schemas-microsoft-com:office:word" xmlns:w="http://schemas.openxmlformats.org/wordprocessingml/2006/main" xmlns:w14="http://schemas.microsoft.com/office/word/2010/wordml" xmlns:w15="http://schemas.microsoft.com/office/word/2012/wordml" xmlns:w16cid="http://schemas.microsoft.com/office/word/2016/wordml/cid" xmlns:w16se="http://schemas.microsoft.com/office/word/2015/wordml/symex" xmlns:wpg="http://schemas.microsoft.com/office/word/2010/wordprocessingGroup" xmlns:wpi="http://schemas.microsoft.com/office/word/2010/wordprocessingInk" xmlns:wne="http://schemas.microsoft.com/office/word/2006/wordml" xmlns:wps="http://schemas.microsoft.com/office/word/2010/wordprocessingShape" mc:Ignorable="w14 w15 w16se w16cid wp14">
+<w:endnotes xmlns:wpc="http://schemas.microsoft.com/office/word/2010/wordprocessingCanvas" xmlns:cx="http://schemas.microsoft.com/office/drawing/2014/chartex" xmlns:cx1="http://schemas.microsoft.com/office/drawing/2015/9/8/chartex" xmlns:cx2="http://schemas.microsoft.com/office/drawing/2015/10/21/chartex" xmlns:cx3="http://schemas.microsoft.com/office/drawing/2016/5/9/chartex" xmlns:cx4="http://schemas.microsoft.com/office/drawing/2016/5/10/chartex" xmlns:cx5="http://schemas.microsoft.com/office/drawing/2016/5/11/chartex" xmlns:cx6="http://schemas.microsoft.com/office/drawing/2016/5/12/chartex" xmlns:cx7="http://schemas.microsoft.com/office/drawing/2016/5/13/chartex" xmlns:cx8="http://schemas.microsoft.com/office/drawing/2016/5/14/chartex" xmlns:mc="http://schemas.openxmlformats.org/markup-compatibility/2006" xmlns:aink="http://schemas.microsoft.com/office/drawing/2016/ink" xmlns:am3d="http://schemas.microsoft.com/office/drawing/2017/model3d" xmlns:o="urn:schemas-microsoft-com:office:office" xmlns:oel="http://schemas.microsoft.com/office/2019/extlst" xmlns:r="http://schemas.openxmlformats.org/officeDocument/2006/relationships" xmlns:m="http://schemas.openxmlformats.org/officeDocument/2006/math" xmlns:v="urn:schemas-microsoft-com:vml" xmlns:wp14="http://schemas.microsoft.com/office/word/2010/wordprocessingDrawing" xmlns:wp="http://schemas.openxmlformats.org/drawingml/2006/wordprocessingDrawing" xmlns:w10="urn:schemas-microsoft-com:office:word" xmlns:w="http://schemas.openxmlformats.org/wordprocessingml/2006/main" xmlns:w14="http://schemas.microsoft.com/office/word/2010/wordml" xmlns:w15="http://schemas.microsoft.com/office/word/2012/wordml" xmlns:w16cex="http://schemas.microsoft.com/office/word/2018/wordml/cex" xmlns:w16cid="http://schemas.microsoft.com/office/word/2016/wordml/cid" xmlns:w16="http://schemas.microsoft.com/office/word/2018/wordml" xmlns:w16sdtdh="http://schemas.microsoft.com/office/word/2020/wordml/sdtdatahash" xmlns:w16se="http://schemas.microsoft.com/office/word/2015/wordml/symex" xmlns:wpg="http://schemas.microsoft.com/office/word/2010/wordprocessingGroup" xmlns:wpi="http://schemas.microsoft.com/office/word/2010/wordprocessingInk" xmlns:wne="http://schemas.microsoft.com/office/word/2006/wordml" xmlns:wps="http://schemas.microsoft.com/office/word/2010/wordprocessingShape" mc:Ignorable="w14 w15 w16se w16cid w16 w16cex w16sdtdh wp14">
   <w:endnote w:type="separator" w:id="-1">
     <w:p>
       <w:r>
@@ -3597,7 +3595,7 @@
 </file>
 
 <file path=word/footer1.xml><?xml version="1.0" encoding="utf-8"?>
-<w:ftr xmlns:wpc="http://schemas.microsoft.com/office/word/2010/wordprocessingCanvas" xmlns:cx="http://schemas.microsoft.com/office/drawing/2014/chartex" xmlns:cx1="http://schemas.microsoft.com/office/drawing/2015/9/8/chartex" xmlns:cx2="http://schemas.microsoft.com/office/drawing/2015/10/21/chartex" xmlns:cx3="http://schemas.microsoft.com/office/drawing/2016/5/9/chartex" xmlns:cx4="http://schemas.microsoft.com/office/drawing/2016/5/10/chartex" xmlns:cx5="http://schemas.microsoft.com/office/drawing/2016/5/11/chartex" xmlns:cx6="http://schemas.microsoft.com/office/drawing/2016/5/12/chartex" xmlns:cx7="http://schemas.microsoft.com/office/drawing/2016/5/13/chartex" xmlns:cx8="http://schemas.microsoft.com/office/drawing/2016/5/14/chartex" xmlns:mc="http://schemas.openxmlformats.org/markup-compatibility/2006" xmlns:aink="http://schemas.microsoft.com/office/drawing/2016/ink" xmlns:am3d="http://schemas.microsoft.com/office/drawing/2017/model3d" xmlns:o="urn:schemas-microsoft-com:office:office" xmlns:r="http://schemas.openxmlformats.org/officeDocument/2006/relationships" xmlns:m="http://schemas.openxmlformats.org/officeDocument/2006/math" xmlns:v="urn:schemas-microsoft-com:vml" xmlns:wp14="http://schemas.microsoft.com/office/word/2010/wordprocessingDrawing" xmlns:wp="http://schemas.openxmlformats.org/drawingml/2006/wordprocessingDrawing" xmlns:w10="urn:schemas-microsoft-com:office:word" xmlns:w="http://schemas.openxmlformats.org/wordprocessingml/2006/main" xmlns:w14="http://schemas.microsoft.com/office/word/2010/wordml" xmlns:w15="http://schemas.microsoft.com/office/word/2012/wordml" xmlns:w16cid="http://schemas.microsoft.com/office/word/2016/wordml/cid" xmlns:w16se="http://schemas.microsoft.com/office/word/2015/wordml/symex" xmlns:wpg="http://schemas.microsoft.com/office/word/2010/wordprocessingGroup" xmlns:wpi="http://schemas.microsoft.com/office/word/2010/wordprocessingInk" xmlns:wne="http://schemas.microsoft.com/office/word/2006/wordml" xmlns:wps="http://schemas.microsoft.com/office/word/2010/wordprocessingShape" mc:Ignorable="w14 w15 w16se w16cid wp14">
+<w:ftr xmlns:wpc="http://schemas.microsoft.com/office/word/2010/wordprocessingCanvas" xmlns:cx="http://schemas.microsoft.com/office/drawing/2014/chartex" xmlns:cx1="http://schemas.microsoft.com/office/drawing/2015/9/8/chartex" xmlns:cx2="http://schemas.microsoft.com/office/drawing/2015/10/21/chartex" xmlns:cx3="http://schemas.microsoft.com/office/drawing/2016/5/9/chartex" xmlns:cx4="http://schemas.microsoft.com/office/drawing/2016/5/10/chartex" xmlns:cx5="http://schemas.microsoft.com/office/drawing/2016/5/11/chartex" xmlns:cx6="http://schemas.microsoft.com/office/drawing/2016/5/12/chartex" xmlns:cx7="http://schemas.microsoft.com/office/drawing/2016/5/13/chartex" xmlns:cx8="http://schemas.microsoft.com/office/drawing/2016/5/14/chartex" xmlns:mc="http://schemas.openxmlformats.org/markup-compatibility/2006" xmlns:aink="http://schemas.microsoft.com/office/drawing/2016/ink" xmlns:am3d="http://schemas.microsoft.com/office/drawing/2017/model3d" xmlns:o="urn:schemas-microsoft-com:office:office" xmlns:oel="http://schemas.microsoft.com/office/2019/extlst" xmlns:r="http://schemas.openxmlformats.org/officeDocument/2006/relationships" xmlns:m="http://schemas.openxmlformats.org/officeDocument/2006/math" xmlns:v="urn:schemas-microsoft-com:vml" xmlns:wp14="http://schemas.microsoft.com/office/word/2010/wordprocessingDrawing" xmlns:wp="http://schemas.openxmlformats.org/drawingml/2006/wordprocessingDrawing" xmlns:w10="urn:schemas-microsoft-com:office:word" xmlns:w="http://schemas.openxmlformats.org/wordprocessingml/2006/main" xmlns:w14="http://schemas.microsoft.com/office/word/2010/wordml" xmlns:w15="http://schemas.microsoft.com/office/word/2012/wordml" xmlns:w16cex="http://schemas.microsoft.com/office/word/2018/wordml/cex" xmlns:w16cid="http://schemas.microsoft.com/office/word/2016/wordml/cid" xmlns:w16="http://schemas.microsoft.com/office/word/2018/wordml" xmlns:w16sdtdh="http://schemas.microsoft.com/office/word/2020/wordml/sdtdatahash" xmlns:w16se="http://schemas.microsoft.com/office/word/2015/wordml/symex" xmlns:wpg="http://schemas.microsoft.com/office/word/2010/wordprocessingGroup" xmlns:wpi="http://schemas.microsoft.com/office/word/2010/wordprocessingInk" xmlns:wne="http://schemas.microsoft.com/office/word/2006/wordml" xmlns:wps="http://schemas.microsoft.com/office/word/2010/wordprocessingShape" mc:Ignorable="w14 w15 w16se w16cid w16 w16cex w16sdtdh wp14">
   <w:p>
     <w:pPr>
       <w:pStyle w:val="Footer"/>
@@ -3634,7 +3632,7 @@
 </file>
 
 <file path=word/footer2.xml><?xml version="1.0" encoding="utf-8"?>
-<w:ftr xmlns:wpc="http://schemas.microsoft.com/office/word/2010/wordprocessingCanvas" xmlns:cx="http://schemas.microsoft.com/office/drawing/2014/chartex" xmlns:cx1="http://schemas.microsoft.com/office/drawing/2015/9/8/chartex" xmlns:cx2="http://schemas.microsoft.com/office/drawing/2015/10/21/chartex" xmlns:cx3="http://schemas.microsoft.com/office/drawing/2016/5/9/chartex" xmlns:cx4="http://schemas.microsoft.com/office/drawing/2016/5/10/chartex" xmlns:cx5="http://schemas.microsoft.com/office/drawing/2016/5/11/chartex" xmlns:cx6="http://schemas.microsoft.com/office/drawing/2016/5/12/chartex" xmlns:cx7="http://schemas.microsoft.com/office/drawing/2016/5/13/chartex" xmlns:cx8="http://schemas.microsoft.com/office/drawing/2016/5/14/chartex" xmlns:mc="http://schemas.openxmlformats.org/markup-compatibility/2006" xmlns:aink="http://schemas.microsoft.com/office/drawing/2016/ink" xmlns:am3d="http://schemas.microsoft.com/office/drawing/2017/model3d" xmlns:o="urn:schemas-microsoft-com:office:office" xmlns:r="http://schemas.openxmlformats.org/officeDocument/2006/relationships" xmlns:m="http://schemas.openxmlformats.org/officeDocument/2006/math" xmlns:v="urn:schemas-microsoft-com:vml" xmlns:wp14="http://schemas.microsoft.com/office/word/2010/wordprocessingDrawing" xmlns:wp="http://schemas.openxmlformats.org/drawingml/2006/wordprocessingDrawing" xmlns:w10="urn:schemas-microsoft-com:office:word" xmlns:w="http://schemas.openxmlformats.org/wordprocessingml/2006/main" xmlns:w14="http://schemas.microsoft.com/office/word/2010/wordml" xmlns:w15="http://schemas.microsoft.com/office/word/2012/wordml" xmlns:w16cid="http://schemas.microsoft.com/office/word/2016/wordml/cid" xmlns:w16se="http://schemas.microsoft.com/office/word/2015/wordml/symex" xmlns:wpg="http://schemas.microsoft.com/office/word/2010/wordprocessingGroup" xmlns:wpi="http://schemas.microsoft.com/office/word/2010/wordprocessingInk" xmlns:wne="http://schemas.microsoft.com/office/word/2006/wordml" xmlns:wps="http://schemas.microsoft.com/office/word/2010/wordprocessingShape" mc:Ignorable="w14 w15 w16se w16cid wp14">
+<w:ftr xmlns:wpc="http://schemas.microsoft.com/office/word/2010/wordprocessingCanvas" xmlns:cx="http://schemas.microsoft.com/office/drawing/2014/chartex" xmlns:cx1="http://schemas.microsoft.com/office/drawing/2015/9/8/chartex" xmlns:cx2="http://schemas.microsoft.com/office/drawing/2015/10/21/chartex" xmlns:cx3="http://schemas.microsoft.com/office/drawing/2016/5/9/chartex" xmlns:cx4="http://schemas.microsoft.com/office/drawing/2016/5/10/chartex" xmlns:cx5="http://schemas.microsoft.com/office/drawing/2016/5/11/chartex" xmlns:cx6="http://schemas.microsoft.com/office/drawing/2016/5/12/chartex" xmlns:cx7="http://schemas.microsoft.com/office/drawing/2016/5/13/chartex" xmlns:cx8="http://schemas.microsoft.com/office/drawing/2016/5/14/chartex" xmlns:mc="http://schemas.openxmlformats.org/markup-compatibility/2006" xmlns:aink="http://schemas.microsoft.com/office/drawing/2016/ink" xmlns:am3d="http://schemas.microsoft.com/office/drawing/2017/model3d" xmlns:o="urn:schemas-microsoft-com:office:office" xmlns:oel="http://schemas.microsoft.com/office/2019/extlst" xmlns:r="http://schemas.openxmlformats.org/officeDocument/2006/relationships" xmlns:m="http://schemas.openxmlformats.org/officeDocument/2006/math" xmlns:v="urn:schemas-microsoft-com:vml" xmlns:wp14="http://schemas.microsoft.com/office/word/2010/wordprocessingDrawing" xmlns:wp="http://schemas.openxmlformats.org/drawingml/2006/wordprocessingDrawing" xmlns:w10="urn:schemas-microsoft-com:office:word" xmlns:w="http://schemas.openxmlformats.org/wordprocessingml/2006/main" xmlns:w14="http://schemas.microsoft.com/office/word/2010/wordml" xmlns:w15="http://schemas.microsoft.com/office/word/2012/wordml" xmlns:w16cex="http://schemas.microsoft.com/office/word/2018/wordml/cex" xmlns:w16cid="http://schemas.microsoft.com/office/word/2016/wordml/cid" xmlns:w16="http://schemas.microsoft.com/office/word/2018/wordml" xmlns:w16sdtdh="http://schemas.microsoft.com/office/word/2020/wordml/sdtdatahash" xmlns:w16se="http://schemas.microsoft.com/office/word/2015/wordml/symex" xmlns:wpg="http://schemas.microsoft.com/office/word/2010/wordprocessingGroup" xmlns:wpi="http://schemas.microsoft.com/office/word/2010/wordprocessingInk" xmlns:wne="http://schemas.microsoft.com/office/word/2006/wordml" xmlns:wps="http://schemas.microsoft.com/office/word/2010/wordprocessingShape" mc:Ignorable="w14 w15 w16se w16cid w16 w16cex w16sdtdh wp14">
   <w:p>
     <w:pPr>
       <w:pStyle w:val="Footer"/>
@@ -3685,7 +3683,7 @@
 </file>
 
 <file path=word/footnotes.xml><?xml version="1.0" encoding="utf-8"?>
-<w:footnotes xmlns:wpc="http://schemas.microsoft.com/office/word/2010/wordprocessingCanvas" xmlns:cx="http://schemas.microsoft.com/office/drawing/2014/chartex" xmlns:cx1="http://schemas.microsoft.com/office/drawing/2015/9/8/chartex" xmlns:cx2="http://schemas.microsoft.com/office/drawing/2015/10/21/chartex" xmlns:cx3="http://schemas.microsoft.com/office/drawing/2016/5/9/chartex" xmlns:cx4="http://schemas.microsoft.com/office/drawing/2016/5/10/chartex" xmlns:cx5="http://schemas.microsoft.com/office/drawing/2016/5/11/chartex" xmlns:cx6="http://schemas.microsoft.com/office/drawing/2016/5/12/chartex" xmlns:cx7="http://schemas.microsoft.com/office/drawing/2016/5/13/chartex" xmlns:cx8="http://schemas.microsoft.com/office/drawing/2016/5/14/chartex" xmlns:mc="http://schemas.openxmlformats.org/markup-compatibility/2006" xmlns:aink="http://schemas.microsoft.com/office/drawing/2016/ink" xmlns:am3d="http://schemas.microsoft.com/office/drawing/2017/model3d" xmlns:o="urn:schemas-microsoft-com:office:office" xmlns:r="http://schemas.openxmlformats.org/officeDocument/2006/relationships" xmlns:m="http://schemas.openxmlformats.org/officeDocument/2006/math" xmlns:v="urn:schemas-microsoft-com:vml" xmlns:wp14="http://schemas.microsoft.com/office/word/2010/wordprocessingDrawing" xmlns:wp="http://schemas.openxmlformats.org/drawingml/2006/wordprocessingDrawing" xmlns:w10="urn:schemas-microsoft-com:office:word" xmlns:w="http://schemas.openxmlformats.org/wordprocessingml/2006/main" xmlns:w14="http://schemas.microsoft.com/office/word/2010/wordml" xmlns:w15="http://schemas.microsoft.com/office/word/2012/wordml" xmlns:w16cid="http://schemas.microsoft.com/office/word/2016/wordml/cid" xmlns:w16se="http://schemas.microsoft.com/office/word/2015/wordml/symex" xmlns:wpg="http://schemas.microsoft.com/office/word/2010/wordprocessingGroup" xmlns:wpi="http://schemas.microsoft.com/office/word/2010/wordprocessingInk" xmlns:wne="http://schemas.microsoft.com/office/word/2006/wordml" xmlns:wps="http://schemas.microsoft.com/office/word/2010/wordprocessingShape" mc:Ignorable="w14 w15 w16se w16cid wp14">
+<w:footnotes xmlns:wpc="http://schemas.microsoft.com/office/word/2010/wordprocessingCanvas" xmlns:cx="http://schemas.microsoft.com/office/drawing/2014/chartex" xmlns:cx1="http://schemas.microsoft.com/office/drawing/2015/9/8/chartex" xmlns:cx2="http://schemas.microsoft.com/office/drawing/2015/10/21/chartex" xmlns:cx3="http://schemas.microsoft.com/office/drawing/2016/5/9/chartex" xmlns:cx4="http://schemas.microsoft.com/office/drawing/2016/5/10/chartex" xmlns:cx5="http://schemas.microsoft.com/office/drawing/2016/5/11/chartex" xmlns:cx6="http://schemas.microsoft.com/office/drawing/2016/5/12/chartex" xmlns:cx7="http://schemas.microsoft.com/office/drawing/2016/5/13/chartex" xmlns:cx8="http://schemas.microsoft.com/office/drawing/2016/5/14/chartex" xmlns:mc="http://schemas.openxmlformats.org/markup-compatibility/2006" xmlns:aink="http://schemas.microsoft.com/office/drawing/2016/ink" xmlns:am3d="http://schemas.microsoft.com/office/drawing/2017/model3d" xmlns:o="urn:schemas-microsoft-com:office:office" xmlns:oel="http://schemas.microsoft.com/office/2019/extlst" xmlns:r="http://schemas.openxmlformats.org/officeDocument/2006/relationships" xmlns:m="http://schemas.openxmlformats.org/officeDocument/2006/math" xmlns:v="urn:schemas-microsoft-com:vml" xmlns:wp14="http://schemas.microsoft.com/office/word/2010/wordprocessingDrawing" xmlns:wp="http://schemas.openxmlformats.org/drawingml/2006/wordprocessingDrawing" xmlns:w10="urn:schemas-microsoft-com:office:word" xmlns:w="http://schemas.openxmlformats.org/wordprocessingml/2006/main" xmlns:w14="http://schemas.microsoft.com/office/word/2010/wordml" xmlns:w15="http://schemas.microsoft.com/office/word/2012/wordml" xmlns:w16cex="http://schemas.microsoft.com/office/word/2018/wordml/cex" xmlns:w16cid="http://schemas.microsoft.com/office/word/2016/wordml/cid" xmlns:w16="http://schemas.microsoft.com/office/word/2018/wordml" xmlns:w16sdtdh="http://schemas.microsoft.com/office/word/2020/wordml/sdtdatahash" xmlns:w16se="http://schemas.microsoft.com/office/word/2015/wordml/symex" xmlns:wpg="http://schemas.microsoft.com/office/word/2010/wordprocessingGroup" xmlns:wpi="http://schemas.microsoft.com/office/word/2010/wordprocessingInk" xmlns:wne="http://schemas.microsoft.com/office/word/2006/wordml" xmlns:wps="http://schemas.microsoft.com/office/word/2010/wordprocessingShape" mc:Ignorable="w14 w15 w16se w16cid w16 w16cex w16sdtdh wp14">
   <w:footnote w:type="separator" w:id="-1">
     <w:p>
       <w:r>
@@ -3704,7 +3702,7 @@
 </file>
 
 <file path=word/header1.xml><?xml version="1.0" encoding="utf-8"?>
-<w:hdr xmlns:wpc="http://schemas.microsoft.com/office/word/2010/wordprocessingCanvas" xmlns:cx="http://schemas.microsoft.com/office/drawing/2014/chartex" xmlns:cx1="http://schemas.microsoft.com/office/drawing/2015/9/8/chartex" xmlns:cx2="http://schemas.microsoft.com/office/drawing/2015/10/21/chartex" xmlns:cx3="http://schemas.microsoft.com/office/drawing/2016/5/9/chartex" xmlns:cx4="http://schemas.microsoft.com/office/drawing/2016/5/10/chartex" xmlns:cx5="http://schemas.microsoft.com/office/drawing/2016/5/11/chartex" xmlns:cx6="http://schemas.microsoft.com/office/drawing/2016/5/12/chartex" xmlns:cx7="http://schemas.microsoft.com/office/drawing/2016/5/13/chartex" xmlns:cx8="http://schemas.microsoft.com/office/drawing/2016/5/14/chartex" xmlns:mc="http://schemas.openxmlformats.org/markup-compatibility/2006" xmlns:aink="http://schemas.microsoft.com/office/drawing/2016/ink" xmlns:am3d="http://schemas.microsoft.com/office/drawing/2017/model3d" xmlns:o="urn:schemas-microsoft-com:office:office" xmlns:r="http://schemas.openxmlformats.org/officeDocument/2006/relationships" xmlns:m="http://schemas.openxmlformats.org/officeDocument/2006/math" xmlns:v="urn:schemas-microsoft-com:vml" xmlns:wp14="http://schemas.microsoft.com/office/word/2010/wordprocessingDrawing" xmlns:wp="http://schemas.openxmlformats.org/drawingml/2006/wordprocessingDrawing" xmlns:w10="urn:schemas-microsoft-com:office:word" xmlns:w="http://schemas.openxmlformats.org/wordprocessingml/2006/main" xmlns:w14="http://schemas.microsoft.com/office/word/2010/wordml" xmlns:w15="http://schemas.microsoft.com/office/word/2012/wordml" xmlns:w16cid="http://schemas.microsoft.com/office/word/2016/wordml/cid" xmlns:w16se="http://schemas.microsoft.com/office/word/2015/wordml/symex" xmlns:wpg="http://schemas.microsoft.com/office/word/2010/wordprocessingGroup" xmlns:wpi="http://schemas.microsoft.com/office/word/2010/wordprocessingInk" xmlns:wne="http://schemas.microsoft.com/office/word/2006/wordml" xmlns:wps="http://schemas.microsoft.com/office/word/2010/wordprocessingShape" mc:Ignorable="w14 w15 w16se w16cid wp14">
+<w:hdr xmlns:wpc="http://schemas.microsoft.com/office/word/2010/wordprocessingCanvas" xmlns:cx="http://schemas.microsoft.com/office/drawing/2014/chartex" xmlns:cx1="http://schemas.microsoft.com/office/drawing/2015/9/8/chartex" xmlns:cx2="http://schemas.microsoft.com/office/drawing/2015/10/21/chartex" xmlns:cx3="http://schemas.microsoft.com/office/drawing/2016/5/9/chartex" xmlns:cx4="http://schemas.microsoft.com/office/drawing/2016/5/10/chartex" xmlns:cx5="http://schemas.microsoft.com/office/drawing/2016/5/11/chartex" xmlns:cx6="http://schemas.microsoft.com/office/drawing/2016/5/12/chartex" xmlns:cx7="http://schemas.microsoft.com/office/drawing/2016/5/13/chartex" xmlns:cx8="http://schemas.microsoft.com/office/drawing/2016/5/14/chartex" xmlns:mc="http://schemas.openxmlformats.org/markup-compatibility/2006" xmlns:aink="http://schemas.microsoft.com/office/drawing/2016/ink" xmlns:am3d="http://schemas.microsoft.com/office/drawing/2017/model3d" xmlns:o="urn:schemas-microsoft-com:office:office" xmlns:oel="http://schemas.microsoft.com/office/2019/extlst" xmlns:r="http://schemas.openxmlformats.org/officeDocument/2006/relationships" xmlns:m="http://schemas.openxmlformats.org/officeDocument/2006/math" xmlns:v="urn:schemas-microsoft-com:vml" xmlns:wp14="http://schemas.microsoft.com/office/word/2010/wordprocessingDrawing" xmlns:wp="http://schemas.openxmlformats.org/drawingml/2006/wordprocessingDrawing" xmlns:w10="urn:schemas-microsoft-com:office:word" xmlns:w="http://schemas.openxmlformats.org/wordprocessingml/2006/main" xmlns:w14="http://schemas.microsoft.com/office/word/2010/wordml" xmlns:w15="http://schemas.microsoft.com/office/word/2012/wordml" xmlns:w16cex="http://schemas.microsoft.com/office/word/2018/wordml/cex" xmlns:w16cid="http://schemas.microsoft.com/office/word/2016/wordml/cid" xmlns:w16="http://schemas.microsoft.com/office/word/2018/wordml" xmlns:w16sdtdh="http://schemas.microsoft.com/office/word/2020/wordml/sdtdatahash" xmlns:w16se="http://schemas.microsoft.com/office/word/2015/wordml/symex" xmlns:wpg="http://schemas.microsoft.com/office/word/2010/wordprocessingGroup" xmlns:wpi="http://schemas.microsoft.com/office/word/2010/wordprocessingInk" xmlns:wne="http://schemas.microsoft.com/office/word/2006/wordml" xmlns:wps="http://schemas.microsoft.com/office/word/2010/wordprocessingShape" mc:Ignorable="w14 w15 w16se w16cid w16 w16cex w16sdtdh wp14">
   <w:p>
     <w:pPr>
       <w:pStyle w:val="Header"/>
@@ -3745,7 +3743,7 @@
 </file>
 
 <file path=word/header2.xml><?xml version="1.0" encoding="utf-8"?>
-<w:hdr xmlns:wpc="http://schemas.microsoft.com/office/word/2010/wordprocessingCanvas" xmlns:cx="http://schemas.microsoft.com/office/drawing/2014/chartex" xmlns:cx1="http://schemas.microsoft.com/office/drawing/2015/9/8/chartex" xmlns:cx2="http://schemas.microsoft.com/office/drawing/2015/10/21/chartex" xmlns:cx3="http://schemas.microsoft.com/office/drawing/2016/5/9/chartex" xmlns:cx4="http://schemas.microsoft.com/office/drawing/2016/5/10/chartex" xmlns:cx5="http://schemas.microsoft.com/office/drawing/2016/5/11/chartex" xmlns:cx6="http://schemas.microsoft.com/office/drawing/2016/5/12/chartex" xmlns:cx7="http://schemas.microsoft.com/office/drawing/2016/5/13/chartex" xmlns:cx8="http://schemas.microsoft.com/office/drawing/2016/5/14/chartex" xmlns:mc="http://schemas.openxmlformats.org/markup-compatibility/2006" xmlns:aink="http://schemas.microsoft.com/office/drawing/2016/ink" xmlns:am3d="http://schemas.microsoft.com/office/drawing/2017/model3d" xmlns:o="urn:schemas-microsoft-com:office:office" xmlns:r="http://schemas.openxmlformats.org/officeDocument/2006/relationships" xmlns:m="http://schemas.openxmlformats.org/officeDocument/2006/math" xmlns:v="urn:schemas-microsoft-com:vml" xmlns:wp14="http://schemas.microsoft.com/office/word/2010/wordprocessingDrawing" xmlns:wp="http://schemas.openxmlformats.org/drawingml/2006/wordprocessingDrawing" xmlns:w10="urn:schemas-microsoft-com:office:word" xmlns:w="http://schemas.openxmlformats.org/wordprocessingml/2006/main" xmlns:w14="http://schemas.microsoft.com/office/word/2010/wordml" xmlns:w15="http://schemas.microsoft.com/office/word/2012/wordml" xmlns:w16cid="http://schemas.microsoft.com/office/word/2016/wordml/cid" xmlns:w16se="http://schemas.microsoft.com/office/word/2015/wordml/symex" xmlns:wpg="http://schemas.microsoft.com/office/word/2010/wordprocessingGroup" xmlns:wpi="http://schemas.microsoft.com/office/word/2010/wordprocessingInk" xmlns:wne="http://schemas.microsoft.com/office/word/2006/wordml" xmlns:wps="http://schemas.microsoft.com/office/word/2010/wordprocessingShape" mc:Ignorable="w14 w15 w16se w16cid wp14">
+<w:hdr xmlns:wpc="http://schemas.microsoft.com/office/word/2010/wordprocessingCanvas" xmlns:cx="http://schemas.microsoft.com/office/drawing/2014/chartex" xmlns:cx1="http://schemas.microsoft.com/office/drawing/2015/9/8/chartex" xmlns:cx2="http://schemas.microsoft.com/office/drawing/2015/10/21/chartex" xmlns:cx3="http://schemas.microsoft.com/office/drawing/2016/5/9/chartex" xmlns:cx4="http://schemas.microsoft.com/office/drawing/2016/5/10/chartex" xmlns:cx5="http://schemas.microsoft.com/office/drawing/2016/5/11/chartex" xmlns:cx6="http://schemas.microsoft.com/office/drawing/2016/5/12/chartex" xmlns:cx7="http://schemas.microsoft.com/office/drawing/2016/5/13/chartex" xmlns:cx8="http://schemas.microsoft.com/office/drawing/2016/5/14/chartex" xmlns:mc="http://schemas.openxmlformats.org/markup-compatibility/2006" xmlns:aink="http://schemas.microsoft.com/office/drawing/2016/ink" xmlns:am3d="http://schemas.microsoft.com/office/drawing/2017/model3d" xmlns:o="urn:schemas-microsoft-com:office:office" xmlns:oel="http://schemas.microsoft.com/office/2019/extlst" xmlns:r="http://schemas.openxmlformats.org/officeDocument/2006/relationships" xmlns:m="http://schemas.openxmlformats.org/officeDocument/2006/math" xmlns:v="urn:schemas-microsoft-com:vml" xmlns:wp14="http://schemas.microsoft.com/office/word/2010/wordprocessingDrawing" xmlns:wp="http://schemas.openxmlformats.org/drawingml/2006/wordprocessingDrawing" xmlns:w10="urn:schemas-microsoft-com:office:word" xmlns:w="http://schemas.openxmlformats.org/wordprocessingml/2006/main" xmlns:w14="http://schemas.microsoft.com/office/word/2010/wordml" xmlns:w15="http://schemas.microsoft.com/office/word/2012/wordml" xmlns:w16cex="http://schemas.microsoft.com/office/word/2018/wordml/cex" xmlns:w16cid="http://schemas.microsoft.com/office/word/2016/wordml/cid" xmlns:w16="http://schemas.microsoft.com/office/word/2018/wordml" xmlns:w16sdtdh="http://schemas.microsoft.com/office/word/2020/wordml/sdtdatahash" xmlns:w16se="http://schemas.microsoft.com/office/word/2015/wordml/symex" xmlns:wpg="http://schemas.microsoft.com/office/word/2010/wordprocessingGroup" xmlns:wpi="http://schemas.microsoft.com/office/word/2010/wordprocessingInk" xmlns:wne="http://schemas.microsoft.com/office/word/2006/wordml" xmlns:wps="http://schemas.microsoft.com/office/word/2010/wordprocessingShape" mc:Ignorable="w14 w15 w16se w16cid w16 w16cex w16sdtdh wp14">
   <w:p>
     <w:pPr>
       <w:pStyle w:val="Header"/>
@@ -3804,7 +3802,7 @@
 </file>
 
 <file path=word/numbering.xml><?xml version="1.0" encoding="utf-8"?>
-<w:numbering xmlns:wpc="http://schemas.microsoft.com/office/word/2010/wordprocessingCanvas" xmlns:cx="http://schemas.microsoft.com/office/drawing/2014/chartex" xmlns:cx1="http://schemas.microsoft.com/office/drawing/2015/9/8/chartex" xmlns:cx2="http://schemas.microsoft.com/office/drawing/2015/10/21/chartex" xmlns:cx3="http://schemas.microsoft.com/office/drawing/2016/5/9/chartex" xmlns:cx4="http://schemas.microsoft.com/office/drawing/2016/5/10/chartex" xmlns:cx5="http://schemas.microsoft.com/office/drawing/2016/5/11/chartex" xmlns:cx6="http://schemas.microsoft.com/office/drawing/2016/5/12/chartex" xmlns:cx7="http://schemas.microsoft.com/office/drawing/2016/5/13/chartex" xmlns:cx8="http://schemas.microsoft.com/office/drawing/2016/5/14/chartex" xmlns:mc="http://schemas.openxmlformats.org/markup-compatibility/2006" xmlns:aink="http://schemas.microsoft.com/office/drawing/2016/ink" xmlns:am3d="http://schemas.microsoft.com/office/drawing/2017/model3d" xmlns:o="urn:schemas-microsoft-com:office:office" xmlns:r="http://schemas.openxmlformats.org/officeDocument/2006/relationships" xmlns:m="http://schemas.openxmlformats.org/officeDocument/2006/math" xmlns:v="urn:schemas-microsoft-com:vml" xmlns:wp14="http://schemas.microsoft.com/office/word/2010/wordprocessingDrawing" xmlns:wp="http://schemas.openxmlformats.org/drawingml/2006/wordprocessingDrawing" xmlns:w10="urn:schemas-microsoft-com:office:word" xmlns:w="http://schemas.openxmlformats.org/wordprocessingml/2006/main" xmlns:w14="http://schemas.microsoft.com/office/word/2010/wordml" xmlns:w15="http://schemas.microsoft.com/office/word/2012/wordml" xmlns:w16cid="http://schemas.microsoft.com/office/word/2016/wordml/cid" xmlns:w16se="http://schemas.microsoft.com/office/word/2015/wordml/symex" xmlns:wpg="http://schemas.microsoft.com/office/word/2010/wordprocessingGroup" xmlns:wpi="http://schemas.microsoft.com/office/word/2010/wordprocessingInk" xmlns:wne="http://schemas.microsoft.com/office/word/2006/wordml" xmlns:wps="http://schemas.microsoft.com/office/word/2010/wordprocessingShape" mc:Ignorable="w14 w15 w16se w16cid wp14">
+<w:numbering xmlns:wpc="http://schemas.microsoft.com/office/word/2010/wordprocessingCanvas" xmlns:cx="http://schemas.microsoft.com/office/drawing/2014/chartex" xmlns:cx1="http://schemas.microsoft.com/office/drawing/2015/9/8/chartex" xmlns:cx2="http://schemas.microsoft.com/office/drawing/2015/10/21/chartex" xmlns:cx3="http://schemas.microsoft.com/office/drawing/2016/5/9/chartex" xmlns:cx4="http://schemas.microsoft.com/office/drawing/2016/5/10/chartex" xmlns:cx5="http://schemas.microsoft.com/office/drawing/2016/5/11/chartex" xmlns:cx6="http://schemas.microsoft.com/office/drawing/2016/5/12/chartex" xmlns:cx7="http://schemas.microsoft.com/office/drawing/2016/5/13/chartex" xmlns:cx8="http://schemas.microsoft.com/office/drawing/2016/5/14/chartex" xmlns:mc="http://schemas.openxmlformats.org/markup-compatibility/2006" xmlns:aink="http://schemas.microsoft.com/office/drawing/2016/ink" xmlns:am3d="http://schemas.microsoft.com/office/drawing/2017/model3d" xmlns:o="urn:schemas-microsoft-com:office:office" xmlns:oel="http://schemas.microsoft.com/office/2019/extlst" xmlns:r="http://schemas.openxmlformats.org/officeDocument/2006/relationships" xmlns:m="http://schemas.openxmlformats.org/officeDocument/2006/math" xmlns:v="urn:schemas-microsoft-com:vml" xmlns:wp14="http://schemas.microsoft.com/office/word/2010/wordprocessingDrawing" xmlns:wp="http://schemas.openxmlformats.org/drawingml/2006/wordprocessingDrawing" xmlns:w10="urn:schemas-microsoft-com:office:word" xmlns:w="http://schemas.openxmlformats.org/wordprocessingml/2006/main" xmlns:w14="http://schemas.microsoft.com/office/word/2010/wordml" xmlns:w15="http://schemas.microsoft.com/office/word/2012/wordml" xmlns:w16cex="http://schemas.microsoft.com/office/word/2018/wordml/cex" xmlns:w16cid="http://schemas.microsoft.com/office/word/2016/wordml/cid" xmlns:w16="http://schemas.microsoft.com/office/word/2018/wordml" xmlns:w16sdtdh="http://schemas.microsoft.com/office/word/2020/wordml/sdtdatahash" xmlns:w16se="http://schemas.microsoft.com/office/word/2015/wordml/symex" xmlns:wpg="http://schemas.microsoft.com/office/word/2010/wordprocessingGroup" xmlns:wpi="http://schemas.microsoft.com/office/word/2010/wordprocessingInk" xmlns:wne="http://schemas.microsoft.com/office/word/2006/wordml" xmlns:wps="http://schemas.microsoft.com/office/word/2010/wordprocessingShape" mc:Ignorable="w14 w15 w16se w16cid w16 w16cex w16sdtdh wp14">
   <w:abstractNum w:abstractNumId="0" w15:restartNumberingAfterBreak="0">
     <w:nsid w:val="015F37F3"/>
     <w:multiLevelType w:val="singleLevel"/>
@@ -4458,35 +4456,35 @@
       </w:rPr>
     </w:lvl>
   </w:abstractNum>
-  <w:num w:numId="1">
+  <w:num w:numId="1" w16cid:durableId="1566531721">
     <w:abstractNumId w:val="4"/>
   </w:num>
-  <w:num w:numId="2">
+  <w:num w:numId="2" w16cid:durableId="621767060">
     <w:abstractNumId w:val="7"/>
   </w:num>
-  <w:num w:numId="3">
+  <w:num w:numId="3" w16cid:durableId="2019113364">
     <w:abstractNumId w:val="0"/>
   </w:num>
-  <w:num w:numId="4">
+  <w:num w:numId="4" w16cid:durableId="565147041">
     <w:abstractNumId w:val="1"/>
   </w:num>
-  <w:num w:numId="5">
+  <w:num w:numId="5" w16cid:durableId="195460768">
     <w:abstractNumId w:val="6"/>
   </w:num>
-  <w:num w:numId="6">
+  <w:num w:numId="6" w16cid:durableId="1187862896">
     <w:abstractNumId w:val="5"/>
   </w:num>
-  <w:num w:numId="7">
+  <w:num w:numId="7" w16cid:durableId="2032950480">
     <w:abstractNumId w:val="2"/>
   </w:num>
-  <w:num w:numId="8">
+  <w:num w:numId="8" w16cid:durableId="1836335403">
     <w:abstractNumId w:val="3"/>
   </w:num>
 </w:numbering>
 </file>
 
 <file path=word/styles.xml><?xml version="1.0" encoding="utf-8"?>
-<w:styles xmlns:mc="http://schemas.openxmlformats.org/markup-compatibility/2006" xmlns:r="http://schemas.openxmlformats.org/officeDocument/2006/relationships" xmlns:w="http://schemas.openxmlformats.org/wordprocessingml/2006/main" xmlns:w14="http://schemas.microsoft.com/office/word/2010/wordml" xmlns:w15="http://schemas.microsoft.com/office/word/2012/wordml" xmlns:w16cid="http://schemas.microsoft.com/office/word/2016/wordml/cid" xmlns:w16se="http://schemas.microsoft.com/office/word/2015/wordml/symex" mc:Ignorable="w14 w15 w16se w16cid">
+<w:styles xmlns:mc="http://schemas.openxmlformats.org/markup-compatibility/2006" xmlns:r="http://schemas.openxmlformats.org/officeDocument/2006/relationships" xmlns:w="http://schemas.openxmlformats.org/wordprocessingml/2006/main" xmlns:w14="http://schemas.microsoft.com/office/word/2010/wordml" xmlns:w15="http://schemas.microsoft.com/office/word/2012/wordml" xmlns:w16cex="http://schemas.microsoft.com/office/word/2018/wordml/cex" xmlns:w16cid="http://schemas.microsoft.com/office/word/2016/wordml/cid" xmlns:w16="http://schemas.microsoft.com/office/word/2018/wordml" xmlns:w16sdtdh="http://schemas.microsoft.com/office/word/2020/wordml/sdtdatahash" xmlns:w16se="http://schemas.microsoft.com/office/word/2015/wordml/symex" mc:Ignorable="w14 w15 w16se w16cid w16 w16cex w16sdtdh">
   <w:docDefaults>
     <w:rPrDefault>
       <w:rPr>
@@ -5104,6 +5102,7 @@
   <w:style w:type="character" w:default="1" w:styleId="DefaultParagraphFont">
     <w:name w:val="Default Paragraph Font"/>
     <w:uiPriority w:val="1"/>
+    <w:semiHidden/>
     <w:unhideWhenUsed/>
   </w:style>
   <w:style w:type="table" w:default="1" w:styleId="TableNormal">

</xml_diff>

<commit_message>
Change page limit to 5 pages
</commit_message>
<xml_diff>
--- a/ESSCI_2024_Spring_Technical_Meeting_Word_Paper_Template.docx
+++ b/ESSCI_2024_Spring_Technical_Meeting_Word_Paper_Template.docx
@@ -3015,15 +3015,7 @@
       </w:r>
       <w:proofErr w:type="spellEnd"/>
       <w:r>
-        <w:t xml:space="preserve">, F.A. Williams, </w:t>
-      </w:r>
-      <w:proofErr w:type="gramStart"/>
-      <w:r>
-        <w:t>The</w:t>
-      </w:r>
-      <w:proofErr w:type="gramEnd"/>
-      <w:r>
-        <w:t xml:space="preserve"> chemistry involved in the third explosion limit of H H</w:t>
+        <w:t>, F.A. Williams, The chemistry involved in the third explosion limit of H H</w:t>
       </w:r>
       <w:r>
         <w:rPr>
@@ -3161,15 +3153,7 @@
         <w:tab/>
       </w:r>
       <w:r>
-        <w:t xml:space="preserve">G.R. Mettam, L.B. Adams, </w:t>
-      </w:r>
-      <w:proofErr w:type="gramStart"/>
-      <w:r>
-        <w:t>How</w:t>
-      </w:r>
-      <w:proofErr w:type="gramEnd"/>
-      <w:r>
-        <w:t xml:space="preserve"> to prepare an electronic version of your article, in: B.S. Jones, R.Z. Smith (Eds.), Introduction to the Electronic Age, E-Publishing Inc., New York, 2009, pp. 281-304.</w:t>
+        <w:t>G.R. Mettam, L.B. Adams, How to prepare an electronic version of your article, in: B.S. Jones, R.Z. Smith (Eds.), Introduction to the Electronic Age, E-Publishing Inc., New York, 2009, pp. 281-304.</w:t>
       </w:r>
     </w:p>
     <w:p>
@@ -3314,15 +3298,7 @@
         <w:pStyle w:val="References"/>
       </w:pPr>
       <w:r>
-        <w:t xml:space="preserve">A </w:t>
-      </w:r>
-      <w:proofErr w:type="gramStart"/>
-      <w:r>
-        <w:t>conference proceedings</w:t>
-      </w:r>
-      <w:proofErr w:type="gramEnd"/>
-      <w:r>
-        <w:t xml:space="preserve"> should be styled as a book, with publisher or institution sponsoring publication and the year published as well as the year the conference was held. Authors must ensure that these references are publicly available. Example:</w:t>
+        <w:t>A conference proceedings should be styled as a book, with publisher or institution sponsoring publication and the year published as well as the year the conference was held. Authors must ensure that these references are publicly available. Example:</w:t>
       </w:r>
     </w:p>
     <w:p>
@@ -3555,7 +3531,13 @@
         <w:t>: The total length of the paper including re</w:t>
       </w:r>
       <w:r>
-        <w:t xml:space="preserve">ferences should be limited to 6 </w:t>
+        <w:t xml:space="preserve">ferences should be limited to </w:t>
+      </w:r>
+      <w:r>
+        <w:t>5</w:t>
+      </w:r>
+      <w:r>
+        <w:t xml:space="preserve"> </w:t>
       </w:r>
       <w:r>
         <w:t>pages.</w:t>

</xml_diff>